<commit_message>
experiment and multidirection manuscript updated
</commit_message>
<xml_diff>
--- a/multi_directional/doc/manuscript_mul_direction.docx
+++ b/multi_directional/doc/manuscript_mul_direction.docx
@@ -4383,11 +4383,6 @@
         <w:spacing w:line="480" w:lineRule="auto"/>
         <w:ind w:firstLineChars="50" w:firstLine="120"/>
         <w:jc w:val="left"/>
-        <w:rPr>
-          <w:rFonts w:hint="eastAsia"/>
-          <w:color w:val="000000" w:themeColor="text1"/>
-          <w:lang w:val="en-AU" w:eastAsia="zh-CN"/>
-        </w:rPr>
       </w:pPr>
       <w:r>
         <w:t>From a macroscopic perspective, the rotation of shear force direction has a significant impact on the liquefaction process. Although the magnitudes of unidirectional and multidirectional shear forces are equal at any given moment, the shear force direction in unidirectional loading remains fixed, unlike in multidirectional loading. This lack of directional rotation in unidirectional loading results in a higher number of cycles needed to reach liquefaction.</w:t>
@@ -4423,6 +4418,138 @@
         </w:rPr>
         <w:t xml:space="preserve"> </w:t>
       </w:r>
+      <w:r>
+        <w:t xml:space="preserve">In addition to differences in the number of cycles required for liquefaction, the strain development behaviors of single-8 and double-8 also differ. As cyclic loading continues, </w:t>
+      </w:r>
+      <w:r>
+        <w:t xml:space="preserve">both </w:t>
+      </w:r>
+      <w:r>
+        <w:rPr>
+          <w:lang w:val="en-AU"/>
+        </w:rPr>
+        <w:t xml:space="preserve">single-8 and double-8 shear paths </w:t>
+      </w:r>
+      <w:r>
+        <w:rPr>
+          <w:rFonts w:hint="eastAsia"/>
+        </w:rPr>
+        <w:t>e</w:t>
+      </w:r>
+      <w:r>
+        <w:t>xhibit figure-8 patterns in their strain development. However, distinct differences emerge</w:t>
+      </w:r>
+      <w:r>
+        <w:t xml:space="preserve">d in the two shear paths. </w:t>
+      </w:r>
+      <w:r>
+        <w:t>The strain path</w:t>
+      </w:r>
+      <w:r>
+        <w:t xml:space="preserve"> under single-8 shear stress</w:t>
+      </w:r>
+      <w:r>
+        <w:t xml:space="preserve"> maintains a consistent orientation throughout the cycles, with each cycle expanding outward along both </w:t>
+      </w:r>
+      <m:oMath>
+        <m:sSub>
+          <m:sSubPr>
+            <m:ctrlPr>
+              <w:rPr>
+                <w:rFonts w:ascii="Cambria Math" w:hAnsi="Cambria Math"/>
+                <w:i/>
+              </w:rPr>
+            </m:ctrlPr>
+          </m:sSubPr>
+          <m:e>
+            <m:r>
+              <w:rPr>
+                <w:rFonts w:ascii="Cambria Math" w:hAnsi="Cambria Math"/>
+              </w:rPr>
+              <m:t>γ</m:t>
+            </m:r>
+          </m:e>
+          <m:sub>
+            <m:r>
+              <w:rPr>
+                <w:rFonts w:ascii="Cambria Math" w:hAnsi="Cambria Math"/>
+              </w:rPr>
+              <m:t>zx</m:t>
+            </m:r>
+          </m:sub>
+        </m:sSub>
+      </m:oMath>
+      <w:r>
+        <w:rPr>
+          <w:lang w:val="en-AU"/>
+        </w:rPr>
+        <w:t xml:space="preserve"> </w:t>
+      </w:r>
+      <w:r>
+        <w:t xml:space="preserve">and </w:t>
+      </w:r>
+      <m:oMath>
+        <m:sSub>
+          <m:sSubPr>
+            <m:ctrlPr>
+              <w:rPr>
+                <w:rFonts w:ascii="Cambria Math" w:hAnsi="Cambria Math"/>
+                <w:i/>
+              </w:rPr>
+            </m:ctrlPr>
+          </m:sSubPr>
+          <m:e>
+            <m:r>
+              <w:rPr>
+                <w:rFonts w:ascii="Cambria Math" w:hAnsi="Cambria Math"/>
+              </w:rPr>
+              <m:t>γ</m:t>
+            </m:r>
+          </m:e>
+          <m:sub>
+            <m:r>
+              <w:rPr>
+                <w:rFonts w:ascii="Cambria Math" w:hAnsi="Cambria Math"/>
+              </w:rPr>
+              <m:t>zy</m:t>
+            </m:r>
+          </m:sub>
+        </m:sSub>
+      </m:oMath>
+      <w:r>
+        <w:rPr>
+          <w:lang w:val="en-AU"/>
+        </w:rPr>
+        <w:t xml:space="preserve"> </w:t>
+      </w:r>
+      <w:r>
+        <w:t>directions. This results in a steady accumulation of strain that gradually shifts in a direction perpendicular to the primary figure-8 axis.</w:t>
+      </w:r>
+      <w:r>
+        <w:t xml:space="preserve"> </w:t>
+      </w:r>
+      <w:r>
+        <w:t>The strain path alternates orientation with each cycle, causing the "8-shape" axis to shift periodically.</w:t>
+      </w:r>
+      <w:r>
+        <w:t xml:space="preserve"> </w:t>
+      </w:r>
+      <w:r>
+        <w:t>As a result, the double-8 pattern shows more complex and irregular strain growth compared to the single-8 path, with less directional offset over time.</w:t>
+      </w:r>
+    </w:p>
+    <w:p>
+      <w:pPr>
+        <w:wordWrap/>
+        <w:spacing w:line="480" w:lineRule="auto"/>
+        <w:ind w:firstLineChars="50" w:firstLine="120"/>
+        <w:jc w:val="left"/>
+        <w:rPr>
+          <w:rFonts w:hint="eastAsia"/>
+          <w:color w:val="000000" w:themeColor="text1"/>
+          <w:lang w:val="en-AU" w:eastAsia="zh-CN"/>
+        </w:rPr>
+      </w:pPr>
     </w:p>
     <w:p>
       <w:pPr>
@@ -4462,7 +4589,254 @@
         <w:rPr>
           <w:rFonts w:eastAsia="宋体" w:hAnsi="Cambria Math"/>
           <w:iCs/>
-          <w:lang w:val="en-AU" w:eastAsia="zh-CN"/>
+          <w:lang w:eastAsia="zh-CN"/>
+        </w:rPr>
+      </w:pPr>
+      <w:r>
+        <w:rPr>
+          <w:rFonts w:eastAsia="宋体" w:hAnsi="Cambria Math"/>
+          <w:iCs/>
+          <w:lang w:eastAsia="zh-CN"/>
+        </w:rPr>
+        <w:t xml:space="preserve">Shear work, defined as the work </w:t>
+      </w:r>
+      <w:r>
+        <w:rPr>
+          <w:rFonts w:eastAsia="宋体" w:hAnsi="Cambria Math"/>
+          <w:iCs/>
+          <w:lang w:eastAsia="zh-CN"/>
+        </w:rPr>
+        <w:t>performed</w:t>
+      </w:r>
+      <w:r>
+        <w:rPr>
+          <w:rFonts w:eastAsia="宋体" w:hAnsi="Cambria Math" w:hint="eastAsia"/>
+          <w:iCs/>
+          <w:lang w:eastAsia="zh-CN"/>
+        </w:rPr>
+        <w:t xml:space="preserve"> </w:t>
+      </w:r>
+      <w:r>
+        <w:rPr>
+          <w:rFonts w:eastAsia="宋体" w:hAnsi="Cambria Math"/>
+          <w:iCs/>
+          <w:lang w:eastAsia="zh-CN"/>
+        </w:rPr>
+        <w:t>by the shearing rib on the specimen during cyclic loading, provides a scalar measure to evaluate liquefaction differences across various shear stress paths from a macroscopic perspective.</w:t>
+      </w:r>
+      <w:r>
+        <w:rPr>
+          <w:rFonts w:eastAsia="宋体" w:hAnsi="Cambria Math"/>
+          <w:iCs/>
+          <w:lang w:eastAsia="zh-CN"/>
+        </w:rPr>
+        <w:t xml:space="preserve"> </w:t>
+      </w:r>
+      <w:r>
+        <w:rPr>
+          <w:rFonts w:eastAsia="宋体" w:hAnsi="Cambria Math"/>
+          <w:iCs/>
+          <w:lang w:eastAsia="zh-CN"/>
+        </w:rPr>
+        <w:t>In</w:t>
+      </w:r>
+      <w:r>
+        <w:rPr>
+          <w:color w:val="0000FF"/>
+        </w:rPr>
+        <w:t xml:space="preserve"> </w:t>
+      </w:r>
+      <w:r>
+        <w:rPr>
+          <w:color w:val="0000FF"/>
+        </w:rPr>
+        <w:t>Fig.</w:t>
+      </w:r>
+      <w:r>
+        <w:rPr>
+          <w:color w:val="0000FF"/>
+        </w:rPr>
+        <w:t>7</w:t>
+      </w:r>
+      <w:r>
+        <w:rPr>
+          <w:rFonts w:eastAsia="宋体" w:hAnsi="Cambria Math" w:hint="eastAsia"/>
+          <w:iCs/>
+          <w:lang w:eastAsia="zh-CN"/>
+        </w:rPr>
+        <w:t>,</w:t>
+      </w:r>
+      <w:r>
+        <w:rPr>
+          <w:rFonts w:eastAsia="宋体" w:hAnsi="Cambria Math"/>
+          <w:iCs/>
+          <w:lang w:eastAsia="zh-CN"/>
+        </w:rPr>
+        <w:t xml:space="preserve"> before the EPWP reaches approximately 60 kPa, the </w:t>
+      </w:r>
+      <w:r>
+        <w:rPr>
+          <w:rFonts w:eastAsia="宋体" w:hAnsi="Cambria Math"/>
+          <w:iCs/>
+          <w:lang w:eastAsia="zh-CN"/>
+        </w:rPr>
+        <w:t>d</w:t>
+      </w:r>
+      <w:r>
+        <w:rPr>
+          <w:rFonts w:eastAsia="宋体" w:hAnsi="Cambria Math"/>
+          <w:iCs/>
+          <w:lang w:eastAsia="zh-CN"/>
+        </w:rPr>
+        <w:t>ouble-8</w:t>
+      </w:r>
+      <w:r>
+        <w:rPr>
+          <w:rFonts w:eastAsia="宋体" w:hAnsi="Cambria Math"/>
+          <w:iCs/>
+          <w:lang w:eastAsia="zh-CN"/>
+        </w:rPr>
+        <w:t xml:space="preserve"> path</w:t>
+      </w:r>
+      <w:r>
+        <w:rPr>
+          <w:rFonts w:eastAsia="宋体" w:hAnsi="Cambria Math"/>
+          <w:iCs/>
+          <w:lang w:eastAsia="zh-CN"/>
+        </w:rPr>
+        <w:t xml:space="preserve"> shows the highest EPWP at equivalent shear </w:t>
+      </w:r>
+      <w:r>
+        <w:rPr>
+          <w:rFonts w:eastAsia="宋体" w:hAnsi="Cambria Math"/>
+          <w:iCs/>
+          <w:lang w:eastAsia="zh-CN"/>
+        </w:rPr>
+        <w:lastRenderedPageBreak/>
+        <w:t xml:space="preserve">work levels, followed by </w:t>
+      </w:r>
+      <w:r>
+        <w:rPr>
+          <w:rFonts w:eastAsia="宋体" w:hAnsi="Cambria Math"/>
+          <w:iCs/>
+          <w:lang w:eastAsia="zh-CN"/>
+        </w:rPr>
+        <w:t>s</w:t>
+      </w:r>
+      <w:r>
+        <w:rPr>
+          <w:rFonts w:eastAsia="宋体" w:hAnsi="Cambria Math"/>
+          <w:iCs/>
+          <w:lang w:eastAsia="zh-CN"/>
+        </w:rPr>
+        <w:t>ingle-8</w:t>
+      </w:r>
+      <w:r>
+        <w:rPr>
+          <w:rFonts w:eastAsia="宋体" w:hAnsi="Cambria Math"/>
+          <w:iCs/>
+          <w:lang w:eastAsia="zh-CN"/>
+        </w:rPr>
+        <w:t xml:space="preserve"> path</w:t>
+      </w:r>
+      <w:r>
+        <w:rPr>
+          <w:rFonts w:eastAsia="宋体" w:hAnsi="Cambria Math"/>
+          <w:iCs/>
+          <w:lang w:eastAsia="zh-CN"/>
+        </w:rPr>
+        <w:t xml:space="preserve">, with </w:t>
+      </w:r>
+      <w:r>
+        <w:rPr>
+          <w:rFonts w:eastAsia="宋体" w:hAnsi="Cambria Math"/>
+          <w:iCs/>
+          <w:lang w:eastAsia="zh-CN"/>
+        </w:rPr>
+        <w:t>u</w:t>
+      </w:r>
+      <w:r>
+        <w:rPr>
+          <w:rFonts w:eastAsia="宋体" w:hAnsi="Cambria Math"/>
+          <w:iCs/>
+          <w:lang w:eastAsia="zh-CN"/>
+        </w:rPr>
+        <w:t>nidirectional</w:t>
+      </w:r>
+      <w:r>
+        <w:rPr>
+          <w:rFonts w:eastAsia="宋体" w:hAnsi="Cambria Math"/>
+          <w:iCs/>
+          <w:lang w:eastAsia="zh-CN"/>
+        </w:rPr>
+        <w:t xml:space="preserve"> path</w:t>
+      </w:r>
+      <w:r>
+        <w:rPr>
+          <w:rFonts w:eastAsia="宋体" w:hAnsi="Cambria Math"/>
+          <w:iCs/>
+          <w:lang w:eastAsia="zh-CN"/>
+        </w:rPr>
+        <w:t xml:space="preserve"> exhibiting the lowest EPWP. This order of EPWP increase is inversely related to the number of cycles required to reach liquefaction, with </w:t>
+      </w:r>
+      <w:r>
+        <w:rPr>
+          <w:rFonts w:eastAsia="宋体" w:hAnsi="Cambria Math"/>
+          <w:iCs/>
+          <w:lang w:eastAsia="zh-CN"/>
+        </w:rPr>
+        <w:t>d</w:t>
+      </w:r>
+      <w:r>
+        <w:rPr>
+          <w:rFonts w:eastAsia="宋体" w:hAnsi="Cambria Math"/>
+          <w:iCs/>
+          <w:lang w:eastAsia="zh-CN"/>
+        </w:rPr>
+        <w:t xml:space="preserve">ouble-8 reaching liquefaction faster than </w:t>
+      </w:r>
+      <w:r>
+        <w:rPr>
+          <w:rFonts w:eastAsia="宋体" w:hAnsi="Cambria Math"/>
+          <w:iCs/>
+          <w:lang w:eastAsia="zh-CN"/>
+        </w:rPr>
+        <w:t>s</w:t>
+      </w:r>
+      <w:r>
+        <w:rPr>
+          <w:rFonts w:eastAsia="宋体" w:hAnsi="Cambria Math"/>
+          <w:iCs/>
+          <w:lang w:eastAsia="zh-CN"/>
+        </w:rPr>
+        <w:t xml:space="preserve">ingle-8, and </w:t>
+      </w:r>
+      <w:r>
+        <w:rPr>
+          <w:rFonts w:eastAsia="宋体" w:hAnsi="Cambria Math"/>
+          <w:iCs/>
+          <w:lang w:eastAsia="zh-CN"/>
+        </w:rPr>
+        <w:t>u</w:t>
+      </w:r>
+      <w:r>
+        <w:rPr>
+          <w:rFonts w:eastAsia="宋体" w:hAnsi="Cambria Math"/>
+          <w:iCs/>
+          <w:lang w:eastAsia="zh-CN"/>
+        </w:rPr>
+        <w:t>nidirectional taking the longest. Despite these differences, the shear work required to reach liquefaction is roughly similar across all three loading types. This indicates that while directional variations in shear stress influence the rate at which EPWP builds up, the total energy input needed to induce liquefaction remains consistent.</w:t>
+      </w:r>
+    </w:p>
+    <w:p>
+      <w:pPr>
+        <w:wordWrap/>
+        <w:spacing w:line="480" w:lineRule="auto"/>
+        <w:ind w:firstLineChars="100" w:firstLine="240"/>
+        <w:rPr>
+          <w:rFonts w:eastAsia="宋体" w:hAnsi="Cambria Math" w:hint="eastAsia"/>
+          <w:iCs/>
+          <w:lang w:eastAsia="zh-CN"/>
         </w:rPr>
       </w:pPr>
     </w:p>
@@ -4568,6 +4942,244 @@
         <w:wordWrap/>
         <w:spacing w:line="480" w:lineRule="auto"/>
         <w:rPr>
+          <w:lang w:val="en-AU" w:eastAsia="zh-CN"/>
+        </w:rPr>
+      </w:pPr>
+      <w:r>
+        <w:rPr>
+          <w:rFonts w:eastAsia="宋体" w:hAnsi="Cambria Math"/>
+          <w:lang w:eastAsia="zh-CN"/>
+        </w:rPr>
+        <w:t xml:space="preserve"> </w:t>
+      </w:r>
+      <w:r>
+        <w:t xml:space="preserve">The coordination number is a key indicator of the microstructural characteristics, representing the average number of contacts per particle. Particles with fewer than </w:t>
+      </w:r>
+      <w:r>
+        <w:t>two</w:t>
+      </w:r>
+      <w:r>
+        <w:t xml:space="preserve"> contact are considered unable to effectively transmit contact forces and therefore do not contribute to the skeletal microstructure of the granular material. These particles are identified as "floaters" and are excluded from the coordination number calculation, as shown in </w:t>
+      </w:r>
+      <w:r>
+        <w:rPr>
+          <w:color w:val="0000FF"/>
+        </w:rPr>
+        <w:t>Eq</w:t>
+      </w:r>
+      <w:r>
+        <w:rPr>
+          <w:color w:val="0000FF"/>
+        </w:rPr>
+        <w:t>.</w:t>
+      </w:r>
+      <w:r>
+        <w:rPr>
+          <w:color w:val="0000FF"/>
+        </w:rPr>
+        <w:t xml:space="preserve"> (6)</w:t>
+      </w:r>
+      <w:r>
+        <w:t xml:space="preserve">. Here, </w:t>
+      </w:r>
+      <m:oMath>
+        <m:sSub>
+          <m:sSubPr>
+            <m:ctrlPr>
+              <w:rPr>
+                <w:rFonts w:ascii="Cambria Math" w:hAnsi="Cambria Math"/>
+                <w:i/>
+              </w:rPr>
+            </m:ctrlPr>
+          </m:sSubPr>
+          <m:e>
+            <m:r>
+              <w:rPr>
+                <w:rFonts w:ascii="Cambria Math" w:hAnsi="Cambria Math"/>
+              </w:rPr>
+              <m:t>Z</m:t>
+            </m:r>
+          </m:e>
+          <m:sub>
+            <m:r>
+              <w:rPr>
+                <w:rFonts w:ascii="Cambria Math" w:hAnsi="Cambria Math"/>
+              </w:rPr>
+              <m:t>m</m:t>
+            </m:r>
+          </m:sub>
+        </m:sSub>
+      </m:oMath>
+      <w:r>
+        <w:rPr>
+          <w:lang w:val="en-AU"/>
+        </w:rPr>
+        <w:t xml:space="preserve"> </w:t>
+      </w:r>
+      <w:r>
+        <w:t>denotes the mechanical coordination number</w:t>
+      </w:r>
+      <w:r>
+        <w:t xml:space="preserve">. </w:t>
+      </w:r>
+      <m:oMath>
+        <m:sSub>
+          <m:sSubPr>
+            <m:ctrlPr>
+              <w:rPr>
+                <w:rFonts w:ascii="Cambria Math" w:hAnsi="Cambria Math"/>
+                <w:i/>
+              </w:rPr>
+            </m:ctrlPr>
+          </m:sSubPr>
+          <m:e>
+            <m:r>
+              <w:rPr>
+                <w:rFonts w:ascii="Cambria Math" w:hAnsi="Cambria Math"/>
+              </w:rPr>
+              <m:t>N</m:t>
+            </m:r>
+          </m:e>
+          <m:sub>
+            <m:r>
+              <w:rPr>
+                <w:rFonts w:ascii="Cambria Math" w:hAnsi="Cambria Math"/>
+              </w:rPr>
+              <m:t>c</m:t>
+            </m:r>
+          </m:sub>
+        </m:sSub>
+      </m:oMath>
+      <w:r>
+        <w:rPr>
+          <w:lang w:val="en-AU"/>
+        </w:rPr>
+        <w:t xml:space="preserve"> is</w:t>
+      </w:r>
+      <w:r>
+        <w:rPr>
+          <w:rStyle w:val="vlist-s"/>
+        </w:rPr>
+        <w:t>​</w:t>
+      </w:r>
+      <w:r>
+        <w:t xml:space="preserve"> the total number of contacts, and </w:t>
+      </w:r>
+      <m:oMath>
+        <m:sSub>
+          <m:sSubPr>
+            <m:ctrlPr>
+              <w:rPr>
+                <w:rFonts w:ascii="Cambria Math" w:hAnsi="Cambria Math"/>
+                <w:i/>
+              </w:rPr>
+            </m:ctrlPr>
+          </m:sSubPr>
+          <m:e>
+            <m:r>
+              <w:rPr>
+                <w:rFonts w:ascii="Cambria Math" w:hAnsi="Cambria Math"/>
+              </w:rPr>
+              <m:t>N</m:t>
+            </m:r>
+          </m:e>
+          <m:sub>
+            <m:r>
+              <w:rPr>
+                <w:rFonts w:ascii="Cambria Math" w:hAnsi="Cambria Math"/>
+              </w:rPr>
+              <m:t>p</m:t>
+            </m:r>
+          </m:sub>
+        </m:sSub>
+      </m:oMath>
+      <w:r>
+        <w:rPr>
+          <w:rStyle w:val="vlist-s"/>
+        </w:rPr>
+        <w:t>​</w:t>
+      </w:r>
+      <w:r>
+        <w:t xml:space="preserve">, </w:t>
+      </w:r>
+      <m:oMath>
+        <m:sSub>
+          <m:sSubPr>
+            <m:ctrlPr>
+              <w:rPr>
+                <w:rFonts w:ascii="Cambria Math" w:hAnsi="Cambria Math"/>
+                <w:i/>
+              </w:rPr>
+            </m:ctrlPr>
+          </m:sSubPr>
+          <m:e>
+            <m:r>
+              <w:rPr>
+                <w:rFonts w:ascii="Cambria Math" w:hAnsi="Cambria Math"/>
+              </w:rPr>
+              <m:t>N</m:t>
+            </m:r>
+          </m:e>
+          <m:sub>
+            <m:r>
+              <w:rPr>
+                <w:rFonts w:ascii="Cambria Math" w:hAnsi="Cambria Math"/>
+              </w:rPr>
+              <m:t>1</m:t>
+            </m:r>
+          </m:sub>
+        </m:sSub>
+      </m:oMath>
+      <w:r>
+        <w:t xml:space="preserve">, and </w:t>
+      </w:r>
+      <m:oMath>
+        <m:sSub>
+          <m:sSubPr>
+            <m:ctrlPr>
+              <w:rPr>
+                <w:rFonts w:ascii="Cambria Math" w:hAnsi="Cambria Math"/>
+                <w:i/>
+              </w:rPr>
+            </m:ctrlPr>
+          </m:sSubPr>
+          <m:e>
+            <m:r>
+              <w:rPr>
+                <w:rFonts w:ascii="Cambria Math" w:hAnsi="Cambria Math"/>
+              </w:rPr>
+              <m:t>N</m:t>
+            </m:r>
+          </m:e>
+          <m:sub>
+            <m:r>
+              <w:rPr>
+                <w:rFonts w:ascii="Cambria Math" w:hAnsi="Cambria Math"/>
+              </w:rPr>
+              <m:t>0</m:t>
+            </m:r>
+          </m:sub>
+        </m:sSub>
+      </m:oMath>
+      <w:r>
+        <w:rPr>
+          <w:lang w:val="en-AU"/>
+        </w:rPr>
+        <w:t xml:space="preserve"> </w:t>
+      </w:r>
+      <w:r>
+        <w:t>represent the total number of particles, particles with one contact, and particles with zero contacts, respectively.</w:t>
+      </w:r>
+    </w:p>
+    <w:p>
+      <w:pPr>
+        <w:tabs>
+          <w:tab w:val="center" w:pos="4095"/>
+          <w:tab w:val="right" w:pos="8190"/>
+        </w:tabs>
+        <w:wordWrap/>
+        <w:spacing w:line="480" w:lineRule="auto"/>
+        <w:rPr>
           <w:rFonts w:eastAsia="宋体" w:hAnsi="Cambria Math"/>
           <w:iCs/>
           <w:lang w:eastAsia="zh-CN"/>
@@ -4575,9 +5187,10 @@
       </w:pPr>
       <w:r>
         <w:rPr>
-          <w:rFonts w:eastAsia="宋体" w:hAnsi="Cambria Math" w:hint="eastAsia"/>
-          <w:lang w:eastAsia="zh-CN"/>
-        </w:rPr>
+          <w:rFonts w:eastAsia="宋体" w:hAnsi="Cambria Math"/>
+          <w:lang w:val="en-AU" w:eastAsia="zh-CN"/>
+        </w:rPr>
+        <w:lastRenderedPageBreak/>
         <w:tab/>
       </w:r>
       <m:oMath>
@@ -4819,8 +5432,441 @@
           <w:lang w:eastAsia="zh-CN"/>
         </w:rPr>
         <w:tab/>
-        <w:t>(8)</w:t>
-      </w:r>
+        <w:t>(</w:t>
+      </w:r>
+      <w:r>
+        <w:rPr>
+          <w:rFonts w:eastAsia="宋体" w:hAnsi="Cambria Math"/>
+          <w:iCs/>
+          <w:lang w:eastAsia="zh-CN"/>
+        </w:rPr>
+        <w:t>6</w:t>
+      </w:r>
+      <w:r>
+        <w:rPr>
+          <w:rFonts w:eastAsia="宋体" w:hAnsi="Cambria Math" w:hint="eastAsia"/>
+          <w:iCs/>
+          <w:lang w:eastAsia="zh-CN"/>
+        </w:rPr>
+        <w:t>)</w:t>
+      </w:r>
+    </w:p>
+    <w:p>
+      <w:pPr>
+        <w:tabs>
+          <w:tab w:val="center" w:pos="4095"/>
+          <w:tab w:val="right" w:pos="8190"/>
+        </w:tabs>
+        <w:wordWrap/>
+        <w:spacing w:line="480" w:lineRule="auto"/>
+        <w:ind w:firstLineChars="50" w:firstLine="120"/>
+      </w:pPr>
+      <w:r>
+        <w:rPr>
+          <w:rFonts w:eastAsia="宋体" w:hAnsi="Cambria Math"/>
+          <w:iCs/>
+          <w:lang w:val="en-AU" w:eastAsia="zh-CN"/>
+        </w:rPr>
+        <w:t xml:space="preserve"> </w:t>
+      </w:r>
+      <w:r>
+        <w:t xml:space="preserve">The evolution of </w:t>
+      </w:r>
+      <m:oMath>
+        <m:sSub>
+          <m:sSubPr>
+            <m:ctrlPr>
+              <w:rPr>
+                <w:rFonts w:ascii="Cambria Math" w:hAnsi="Cambria Math"/>
+                <w:i/>
+              </w:rPr>
+            </m:ctrlPr>
+          </m:sSubPr>
+          <m:e>
+            <m:r>
+              <w:rPr>
+                <w:rFonts w:ascii="Cambria Math" w:hAnsi="Cambria Math"/>
+              </w:rPr>
+              <m:t>Z</m:t>
+            </m:r>
+          </m:e>
+          <m:sub>
+            <m:r>
+              <w:rPr>
+                <w:rFonts w:ascii="Cambria Math" w:hAnsi="Cambria Math"/>
+              </w:rPr>
+              <m:t>m</m:t>
+            </m:r>
+          </m:sub>
+        </m:sSub>
+      </m:oMath>
+      <w:r>
+        <w:rPr>
+          <w:rStyle w:val="vlist-s"/>
+        </w:rPr>
+        <w:t>​</w:t>
+      </w:r>
+      <w:r>
+        <w:t xml:space="preserve"> under different shear stress paths shows distinct patterns. Initially, </w:t>
+      </w:r>
+      <w:r>
+        <w:t xml:space="preserve">the </w:t>
+      </w:r>
+      <w:r>
+        <w:t>three shear stress types</w:t>
+      </w:r>
+      <w:r>
+        <w:t xml:space="preserve"> </w:t>
+      </w:r>
+      <w:r>
+        <w:t xml:space="preserve">exhibit high coordination numbers around </w:t>
+      </w:r>
+      <w:r>
+        <w:t>5.00</w:t>
+      </w:r>
+      <w:r>
+        <w:t xml:space="preserve">, indicating a well-structured granular skeleton with significant interparticle contacts. As cyclic shear progresses and </w:t>
+      </w:r>
+      <w:r>
+        <w:t>the cyclic number normalized by the total cycles</w:t>
+      </w:r>
+      <w:r>
+        <w:t xml:space="preserve"> </w:t>
+      </w:r>
+      <m:oMath>
+        <m:sSub>
+          <m:sSubPr>
+            <m:ctrlPr>
+              <w:rPr>
+                <w:rFonts w:ascii="Cambria Math" w:hAnsi="Cambria Math"/>
+                <w:i/>
+              </w:rPr>
+            </m:ctrlPr>
+          </m:sSubPr>
+          <m:e>
+            <m:r>
+              <w:rPr>
+                <w:rFonts w:ascii="Cambria Math" w:hAnsi="Cambria Math"/>
+              </w:rPr>
+              <m:t>N</m:t>
+            </m:r>
+          </m:e>
+          <m:sub>
+            <m:r>
+              <w:rPr>
+                <w:rFonts w:ascii="Cambria Math" w:hAnsi="Cambria Math"/>
+              </w:rPr>
+              <m:t>cyc</m:t>
+            </m:r>
+          </m:sub>
+        </m:sSub>
+        <m:r>
+          <w:rPr>
+            <w:rFonts w:ascii="Cambria Math" w:hAnsi="Cambria Math"/>
+          </w:rPr>
+          <m:t>/</m:t>
+        </m:r>
+        <m:sSub>
+          <m:sSubPr>
+            <m:ctrlPr>
+              <w:rPr>
+                <w:rFonts w:ascii="Cambria Math" w:hAnsi="Cambria Math"/>
+                <w:i/>
+              </w:rPr>
+            </m:ctrlPr>
+          </m:sSubPr>
+          <m:e>
+            <m:r>
+              <w:rPr>
+                <w:rFonts w:ascii="Cambria Math" w:hAnsi="Cambria Math"/>
+              </w:rPr>
+              <m:t>N</m:t>
+            </m:r>
+          </m:e>
+          <m:sub>
+            <m:r>
+              <w:rPr>
+                <w:rFonts w:ascii="Cambria Math" w:hAnsi="Cambria Math"/>
+              </w:rPr>
+              <m:t>L</m:t>
+            </m:r>
+          </m:sub>
+        </m:sSub>
+      </m:oMath>
+      <w:r>
+        <w:rPr>
+          <w:rStyle w:val="vlist-s"/>
+        </w:rPr>
+        <w:t>​</w:t>
+      </w:r>
+      <w:r>
+        <w:t xml:space="preserve"> approaches 1.0, the coordination number decreases in all cases, reflecting structural degradation and the approach toward liquefaction.</w:t>
+      </w:r>
+      <w:r>
+        <w:t xml:space="preserve"> </w:t>
+      </w:r>
+      <w:r>
+        <w:t xml:space="preserve">However, the rate and extent of </w:t>
+      </w:r>
+      <m:oMath>
+        <m:sSub>
+          <m:sSubPr>
+            <m:ctrlPr>
+              <w:rPr>
+                <w:rFonts w:ascii="Cambria Math" w:hAnsi="Cambria Math"/>
+                <w:i/>
+              </w:rPr>
+            </m:ctrlPr>
+          </m:sSubPr>
+          <m:e>
+            <m:r>
+              <w:rPr>
+                <w:rFonts w:ascii="Cambria Math" w:hAnsi="Cambria Math"/>
+              </w:rPr>
+              <m:t>Z</m:t>
+            </m:r>
+          </m:e>
+          <m:sub>
+            <m:r>
+              <w:rPr>
+                <w:rFonts w:ascii="Cambria Math" w:hAnsi="Cambria Math"/>
+              </w:rPr>
+              <m:t>m</m:t>
+            </m:r>
+          </m:sub>
+        </m:sSub>
+      </m:oMath>
+      <w:r>
+        <w:t xml:space="preserve"> reduction differ among the three shear stress types. </w:t>
+      </w:r>
+    </w:p>
+    <w:p>
+      <w:pPr>
+        <w:tabs>
+          <w:tab w:val="center" w:pos="4095"/>
+          <w:tab w:val="right" w:pos="8190"/>
+        </w:tabs>
+        <w:wordWrap/>
+        <w:spacing w:line="480" w:lineRule="auto"/>
+        <w:ind w:firstLineChars="50" w:firstLine="120"/>
+      </w:pPr>
+      <w:r>
+        <w:t xml:space="preserve">The unidirectional shear stress maintains a relatively higher coordination number compared to single-8 and double-8 stresses throughout the process, suggesting greater structural integrity under </w:t>
+      </w:r>
+      <w:r>
+        <w:t xml:space="preserve">unidirectional </w:t>
+      </w:r>
+      <w:r>
+        <w:t>cyclic loading. Single-8 shear exhibits a moderate decrease</w:t>
+      </w:r>
+      <w:r>
+        <w:t>, compared to</w:t>
+      </w:r>
+      <w:r>
+        <w:t xml:space="preserve"> double-8</w:t>
+      </w:r>
+      <w:r>
+        <w:t>, which</w:t>
+      </w:r>
+      <w:r>
+        <w:t xml:space="preserve"> shows the most rapid reduction in</w:t>
+      </w:r>
+      <w:r>
+        <w:t xml:space="preserve"> </w:t>
+      </w:r>
+      <m:oMath>
+        <m:sSub>
+          <m:sSubPr>
+            <m:ctrlPr>
+              <w:rPr>
+                <w:rFonts w:ascii="Cambria Math" w:hAnsi="Cambria Math"/>
+                <w:i/>
+              </w:rPr>
+            </m:ctrlPr>
+          </m:sSubPr>
+          <m:e>
+            <m:r>
+              <w:rPr>
+                <w:rFonts w:ascii="Cambria Math" w:hAnsi="Cambria Math"/>
+              </w:rPr>
+              <m:t>Z</m:t>
+            </m:r>
+          </m:e>
+          <m:sub>
+            <m:r>
+              <w:rPr>
+                <w:rFonts w:ascii="Cambria Math" w:hAnsi="Cambria Math"/>
+              </w:rPr>
+              <m:t>m</m:t>
+            </m:r>
+          </m:sub>
+        </m:sSub>
+      </m:oMath>
+      <w:r>
+        <w:t>, indicating that the double-8 stress path leads to more frequent structural rearrangements and a weaker granular skeleton.</w:t>
+      </w:r>
+    </w:p>
+    <w:p>
+      <w:pPr>
+        <w:tabs>
+          <w:tab w:val="center" w:pos="4095"/>
+          <w:tab w:val="right" w:pos="8190"/>
+        </w:tabs>
+        <w:wordWrap/>
+        <w:spacing w:line="480" w:lineRule="auto"/>
+        <w:ind w:firstLineChars="50" w:firstLine="120"/>
+        <w:rPr>
+          <w:rFonts w:hint="eastAsia"/>
+          <w:lang w:eastAsia="zh-CN"/>
+        </w:rPr>
+      </w:pPr>
+      <w:r>
+        <w:t xml:space="preserve">This difference in </w:t>
+      </w:r>
+      <m:oMath>
+        <m:sSub>
+          <m:sSubPr>
+            <m:ctrlPr>
+              <w:rPr>
+                <w:rFonts w:ascii="Cambria Math" w:hAnsi="Cambria Math"/>
+                <w:i/>
+              </w:rPr>
+            </m:ctrlPr>
+          </m:sSubPr>
+          <m:e>
+            <m:r>
+              <w:rPr>
+                <w:rFonts w:ascii="Cambria Math" w:hAnsi="Cambria Math"/>
+              </w:rPr>
+              <m:t>Z</m:t>
+            </m:r>
+          </m:e>
+          <m:sub>
+            <m:r>
+              <w:rPr>
+                <w:rFonts w:ascii="Cambria Math" w:hAnsi="Cambria Math"/>
+              </w:rPr>
+              <m:t>m</m:t>
+            </m:r>
+          </m:sub>
+        </m:sSub>
+      </m:oMath>
+      <w:r>
+        <w:rPr>
+          <w:lang w:val="en-AU"/>
+        </w:rPr>
+        <w:t xml:space="preserve"> </w:t>
+      </w:r>
+      <w:r>
+        <w:t>evolution helps explain the varying cyclic numbers required to reach liquefaction under different shear paths. The unidirectional path, with its relatively stable</w:t>
+      </w:r>
+      <w:r>
+        <w:rPr>
+          <w:lang w:val="en-AU"/>
+        </w:rPr>
+        <w:t xml:space="preserve"> </w:t>
+      </w:r>
+      <m:oMath>
+        <m:sSub>
+          <m:sSubPr>
+            <m:ctrlPr>
+              <w:rPr>
+                <w:rFonts w:ascii="Cambria Math" w:hAnsi="Cambria Math"/>
+                <w:i/>
+              </w:rPr>
+            </m:ctrlPr>
+          </m:sSubPr>
+          <m:e>
+            <m:r>
+              <w:rPr>
+                <w:rFonts w:ascii="Cambria Math" w:hAnsi="Cambria Math"/>
+              </w:rPr>
+              <m:t>Z</m:t>
+            </m:r>
+          </m:e>
+          <m:sub>
+            <m:r>
+              <w:rPr>
+                <w:rFonts w:ascii="Cambria Math" w:hAnsi="Cambria Math"/>
+              </w:rPr>
+              <m:t>m</m:t>
+            </m:r>
+          </m:sub>
+        </m:sSub>
+      </m:oMath>
+      <w:r>
+        <w:t xml:space="preserve">, requires the highest </w:t>
+      </w:r>
+      <w:r>
+        <w:t>cycles</w:t>
+      </w:r>
+      <w:r>
+        <w:t xml:space="preserve"> to induce liquefaction. In contrast, the double-8 path, with its rapid </w:t>
+      </w:r>
+      <m:oMath>
+        <m:sSub>
+          <m:sSubPr>
+            <m:ctrlPr>
+              <w:rPr>
+                <w:rFonts w:ascii="Cambria Math" w:hAnsi="Cambria Math"/>
+                <w:i/>
+              </w:rPr>
+            </m:ctrlPr>
+          </m:sSubPr>
+          <m:e>
+            <m:r>
+              <w:rPr>
+                <w:rFonts w:ascii="Cambria Math" w:hAnsi="Cambria Math"/>
+              </w:rPr>
+              <m:t>Z</m:t>
+            </m:r>
+          </m:e>
+          <m:sub>
+            <m:r>
+              <w:rPr>
+                <w:rFonts w:ascii="Cambria Math" w:hAnsi="Cambria Math"/>
+              </w:rPr>
+              <m:t>m</m:t>
+            </m:r>
+          </m:sub>
+        </m:sSub>
+      </m:oMath>
+      <w:r>
+        <w:rPr>
+          <w:lang w:val="en-AU"/>
+        </w:rPr>
+        <w:t xml:space="preserve"> </w:t>
+      </w:r>
+      <w:r>
+        <w:t xml:space="preserve">loss, reaches liquefaction more quickly, requiring fewer cycles. </w:t>
+      </w:r>
+      <w:r>
+        <w:lastRenderedPageBreak/>
+        <w:t xml:space="preserve">The single-8 path falls in between, requiring a moderate number of cycles to liquefy. This trend aligns with the increased instability and structural degradation induced by complex shear paths like </w:t>
+      </w:r>
+      <w:proofErr w:type="gramStart"/>
+      <w:r>
+        <w:t>double-8</w:t>
+      </w:r>
+      <w:proofErr w:type="gramEnd"/>
+      <w:r>
+        <w:t>.</w:t>
+      </w:r>
+    </w:p>
+    <w:p>
+      <w:pPr>
+        <w:tabs>
+          <w:tab w:val="center" w:pos="4095"/>
+          <w:tab w:val="right" w:pos="8190"/>
+        </w:tabs>
+        <w:wordWrap/>
+        <w:spacing w:line="480" w:lineRule="auto"/>
+        <w:rPr>
+          <w:rFonts w:eastAsia="宋体" w:hAnsi="Cambria Math"/>
+          <w:iCs/>
+          <w:lang w:val="en-AU" w:eastAsia="zh-CN"/>
+        </w:rPr>
+      </w:pPr>
     </w:p>
     <w:p>
       <w:pPr>
@@ -4886,20 +5932,62 @@
         <w:spacing w:line="480" w:lineRule="auto"/>
         <w:rPr>
           <w:color w:val="000000" w:themeColor="text1"/>
-        </w:rPr>
-      </w:pPr>
-      <w:r>
-        <w:rPr>
-          <w:color w:val="000000" w:themeColor="text1"/>
-        </w:rPr>
-        <w:br w:type="page"/>
+          <w:lang w:val="en-AU" w:eastAsia="zh-CN"/>
+        </w:rPr>
+      </w:pPr>
+      <w:r>
+        <w:rPr>
+          <w:color w:val="000000" w:themeColor="text1"/>
+          <w:lang w:val="en-AU"/>
+        </w:rPr>
+        <w:t xml:space="preserve"> </w:t>
       </w:r>
     </w:p>
     <w:p>
       <w:pPr>
+        <w:widowControl/>
+        <w:wordWrap/>
+        <w:autoSpaceDE/>
+        <w:autoSpaceDN/>
+        <w:jc w:val="left"/>
+        <w:rPr>
+          <w:color w:val="000000" w:themeColor="text1"/>
+          <w:lang w:val="en-AU"/>
+        </w:rPr>
+      </w:pPr>
+      <w:r>
+        <w:rPr>
+          <w:color w:val="000000" w:themeColor="text1"/>
+          <w:lang w:val="en-AU"/>
+        </w:rPr>
+        <w:br w:type="page"/>
+      </w:r>
+    </w:p>
+    <w:p>
+      <w:pPr>
         <w:wordWrap/>
         <w:spacing w:line="480" w:lineRule="auto"/>
         <w:rPr>
+          <w:color w:val="000000" w:themeColor="text1"/>
+          <w:lang w:val="en-AU"/>
+        </w:rPr>
+      </w:pPr>
+    </w:p>
+    <w:p>
+      <w:pPr>
+        <w:wordWrap/>
+        <w:spacing w:line="480" w:lineRule="auto"/>
+        <w:rPr>
+          <w:color w:val="000000" w:themeColor="text1"/>
+          <w:lang w:val="en-AU"/>
+        </w:rPr>
+      </w:pPr>
+    </w:p>
+    <w:p>
+      <w:pPr>
+        <w:wordWrap/>
+        <w:spacing w:line="480" w:lineRule="auto"/>
+        <w:rPr>
           <w:rFonts w:eastAsia="宋体"/>
           <w:color w:val="000000" w:themeColor="text1"/>
           <w:lang w:val="en-AU" w:eastAsia="zh-CN"/>
@@ -4911,7 +5999,6 @@
           <w:color w:val="000000" w:themeColor="text1"/>
           <w:lang w:val="en-AU" w:eastAsia="zh-CN"/>
         </w:rPr>
-        <w:lastRenderedPageBreak/>
         <w:t>Table 1. Parameters in DEM simulation</w:t>
       </w:r>
     </w:p>
@@ -6496,19 +7583,7 @@
                         <w:rPr>
                           <w:lang w:val="en-AU"/>
                         </w:rPr>
-                        <w:t>U</w:t>
-                      </w:r>
-                      <w:r>
-                        <w:rPr>
-                          <w:lang w:val="en-AU"/>
-                        </w:rPr>
-                        <w:t>nidirectional</w:t>
-                      </w:r>
-                      <w:r>
-                        <w:rPr>
-                          <w:lang w:val="en-AU"/>
-                        </w:rPr>
-                        <w:t xml:space="preserve"> shear s</w:t>
+                        <w:t>Unidirectional shear s</w:t>
                       </w:r>
                       <w:r>
                         <w:rPr>
@@ -6632,13 +7707,7 @@
                         <w:rPr>
                           <w:lang w:val="en-AU"/>
                         </w:rPr>
-                        <w:t xml:space="preserve">Unidirectional shear stress </w:t>
-                      </w:r>
-                      <w:r>
-                        <w:rPr>
-                          <w:lang w:val="en-AU"/>
-                        </w:rPr>
-                        <w:t>path</w:t>
+                        <w:t>Unidirectional shear stress path</w:t>
                       </w:r>
                     </w:p>
                     <w:p>
@@ -7857,8 +8926,8 @@
         </w:rPr>
         <w:lastRenderedPageBreak/>
         <w:drawing>
-          <wp:inline distT="0" distB="0" distL="0" distR="0" wp14:anchorId="04410231" wp14:editId="0A8FA4DB">
-            <wp:extent cx="3600000" cy="3000141"/>
+          <wp:inline distT="0" distB="0" distL="0" distR="0" wp14:anchorId="04410231" wp14:editId="74174078">
+            <wp:extent cx="3598391" cy="2998800"/>
             <wp:effectExtent l="0" t="0" r="0" b="0"/>
             <wp:docPr id="298849181" name="图片 9" descr="图表, 散点图&#10;&#10;描述已自动生成"/>
             <wp:cNvGraphicFramePr>
@@ -7886,7 +8955,7 @@
                   <pic:spPr>
                     <a:xfrm>
                       <a:off x="0" y="0"/>
-                      <a:ext cx="3600000" cy="3000141"/>
+                      <a:ext cx="3598391" cy="2998800"/>
                     </a:xfrm>
                     <a:prstGeom prst="rect">
                       <a:avLst/>
@@ -8302,6 +9371,229 @@
           <w:lang w:val="en-AU" w:eastAsia="zh-CN"/>
         </w:rPr>
       </w:pPr>
+      <w:r>
+        <w:rPr>
+          <w:noProof/>
+          <w:color w:val="000000" w:themeColor="text1"/>
+          <w:lang w:val="en-AU" w:eastAsia="zh-CN"/>
+        </w:rPr>
+        <w:lastRenderedPageBreak/>
+        <w:drawing>
+          <wp:inline distT="0" distB="0" distL="0" distR="0" wp14:anchorId="45B04B64" wp14:editId="7EDC0804">
+            <wp:extent cx="3600000" cy="3000141"/>
+            <wp:effectExtent l="0" t="0" r="0" b="0"/>
+            <wp:docPr id="1467385010" name="图片 5" descr="图表&#10;&#10;描述已自动生成"/>
+            <wp:cNvGraphicFramePr>
+              <a:graphicFrameLocks xmlns:a="http://schemas.openxmlformats.org/drawingml/2006/main" noChangeAspect="1"/>
+            </wp:cNvGraphicFramePr>
+            <a:graphic xmlns:a="http://schemas.openxmlformats.org/drawingml/2006/main">
+              <a:graphicData uri="http://schemas.openxmlformats.org/drawingml/2006/picture">
+                <pic:pic xmlns:pic="http://schemas.openxmlformats.org/drawingml/2006/picture">
+                  <pic:nvPicPr>
+                    <pic:cNvPr id="1467385010" name="图片 5" descr="图表&#10;&#10;描述已自动生成"/>
+                    <pic:cNvPicPr/>
+                  </pic:nvPicPr>
+                  <pic:blipFill>
+                    <a:blip r:embed="rId22" cstate="print">
+                      <a:extLst>
+                        <a:ext uri="{28A0092B-C50C-407E-A947-70E740481C1C}">
+                          <a14:useLocalDpi xmlns:a14="http://schemas.microsoft.com/office/drawing/2010/main" val="0"/>
+                        </a:ext>
+                      </a:extLst>
+                    </a:blip>
+                    <a:stretch>
+                      <a:fillRect/>
+                    </a:stretch>
+                  </pic:blipFill>
+                  <pic:spPr>
+                    <a:xfrm>
+                      <a:off x="0" y="0"/>
+                      <a:ext cx="3600000" cy="3000141"/>
+                    </a:xfrm>
+                    <a:prstGeom prst="rect">
+                      <a:avLst/>
+                    </a:prstGeom>
+                  </pic:spPr>
+                </pic:pic>
+              </a:graphicData>
+            </a:graphic>
+          </wp:inline>
+        </w:drawing>
+      </w:r>
+    </w:p>
+    <w:p>
+      <w:pPr>
+        <w:widowControl/>
+        <w:wordWrap/>
+        <w:autoSpaceDE/>
+        <w:autoSpaceDN/>
+        <w:spacing w:line="480" w:lineRule="auto"/>
+        <w:jc w:val="center"/>
+        <w:rPr>
+          <w:color w:val="000000" w:themeColor="text1"/>
+          <w:lang w:val="en-AU" w:eastAsia="zh-CN"/>
+        </w:rPr>
+      </w:pPr>
+      <w:r>
+        <w:rPr>
+          <w:color w:val="000000" w:themeColor="text1"/>
+          <w:lang w:val="en-AU" w:eastAsia="zh-CN"/>
+        </w:rPr>
+        <w:t xml:space="preserve">Figure </w:t>
+      </w:r>
+      <w:r>
+        <w:rPr>
+          <w:color w:val="000000" w:themeColor="text1"/>
+          <w:lang w:val="en-AU" w:eastAsia="zh-CN"/>
+        </w:rPr>
+        <w:t>7</w:t>
+      </w:r>
+      <w:r>
+        <w:rPr>
+          <w:color w:val="000000" w:themeColor="text1"/>
+          <w:lang w:val="en-AU" w:eastAsia="zh-CN"/>
+        </w:rPr>
+        <w:t xml:space="preserve">. </w:t>
+      </w:r>
+      <w:r>
+        <w:rPr>
+          <w:color w:val="000000" w:themeColor="text1"/>
+          <w:lang w:val="en-AU" w:eastAsia="zh-CN"/>
+        </w:rPr>
+        <w:t>Cumulative shear work evolution in liquefaction</w:t>
+      </w:r>
+      <w:r>
+        <w:rPr>
+          <w:color w:val="000000" w:themeColor="text1"/>
+          <w:lang w:val="en-AU" w:eastAsia="zh-CN"/>
+        </w:rPr>
+        <w:t xml:space="preserve"> under unidirectional, single-8, and double-8 cyclic shear stress</w:t>
+      </w:r>
+    </w:p>
+    <w:p>
+      <w:pPr>
+        <w:widowControl/>
+        <w:wordWrap/>
+        <w:autoSpaceDE/>
+        <w:autoSpaceDN/>
+        <w:spacing w:line="480" w:lineRule="auto"/>
+        <w:jc w:val="center"/>
+        <w:rPr>
+          <w:color w:val="000000" w:themeColor="text1"/>
+          <w:lang w:val="en-AU" w:eastAsia="zh-CN"/>
+        </w:rPr>
+      </w:pPr>
+      <w:r>
+        <w:rPr>
+          <w:noProof/>
+          <w:color w:val="000000" w:themeColor="text1"/>
+          <w:lang w:val="en-AU" w:eastAsia="zh-CN"/>
+        </w:rPr>
+        <w:drawing>
+          <wp:inline distT="0" distB="0" distL="0" distR="0" wp14:anchorId="4785B988" wp14:editId="068A333B">
+            <wp:extent cx="3600000" cy="3000141"/>
+            <wp:effectExtent l="0" t="0" r="0" b="0"/>
+            <wp:docPr id="1822109519" name="图片 7" descr="图表, 散点图&#10;&#10;描述已自动生成"/>
+            <wp:cNvGraphicFramePr>
+              <a:graphicFrameLocks xmlns:a="http://schemas.openxmlformats.org/drawingml/2006/main" noChangeAspect="1"/>
+            </wp:cNvGraphicFramePr>
+            <a:graphic xmlns:a="http://schemas.openxmlformats.org/drawingml/2006/main">
+              <a:graphicData uri="http://schemas.openxmlformats.org/drawingml/2006/picture">
+                <pic:pic xmlns:pic="http://schemas.openxmlformats.org/drawingml/2006/picture">
+                  <pic:nvPicPr>
+                    <pic:cNvPr id="1822109519" name="图片 7" descr="图表, 散点图&#10;&#10;描述已自动生成"/>
+                    <pic:cNvPicPr/>
+                  </pic:nvPicPr>
+                  <pic:blipFill>
+                    <a:blip r:embed="rId23" cstate="print">
+                      <a:extLst>
+                        <a:ext uri="{28A0092B-C50C-407E-A947-70E740481C1C}">
+                          <a14:useLocalDpi xmlns:a14="http://schemas.microsoft.com/office/drawing/2010/main" val="0"/>
+                        </a:ext>
+                      </a:extLst>
+                    </a:blip>
+                    <a:stretch>
+                      <a:fillRect/>
+                    </a:stretch>
+                  </pic:blipFill>
+                  <pic:spPr>
+                    <a:xfrm>
+                      <a:off x="0" y="0"/>
+                      <a:ext cx="3600000" cy="3000141"/>
+                    </a:xfrm>
+                    <a:prstGeom prst="rect">
+                      <a:avLst/>
+                    </a:prstGeom>
+                  </pic:spPr>
+                </pic:pic>
+              </a:graphicData>
+            </a:graphic>
+          </wp:inline>
+        </w:drawing>
+      </w:r>
+    </w:p>
+    <w:p>
+      <w:pPr>
+        <w:widowControl/>
+        <w:wordWrap/>
+        <w:autoSpaceDE/>
+        <w:autoSpaceDN/>
+        <w:spacing w:line="480" w:lineRule="auto"/>
+        <w:jc w:val="center"/>
+        <w:rPr>
+          <w:color w:val="000000" w:themeColor="text1"/>
+          <w:lang w:val="en-AU" w:eastAsia="zh-CN"/>
+        </w:rPr>
+      </w:pPr>
+      <w:r>
+        <w:rPr>
+          <w:color w:val="000000" w:themeColor="text1"/>
+          <w:lang w:val="en-AU" w:eastAsia="zh-CN"/>
+        </w:rPr>
+        <w:t xml:space="preserve">Figure </w:t>
+      </w:r>
+      <w:r>
+        <w:rPr>
+          <w:color w:val="000000" w:themeColor="text1"/>
+          <w:lang w:val="en-AU" w:eastAsia="zh-CN"/>
+        </w:rPr>
+        <w:t>8</w:t>
+      </w:r>
+      <w:r>
+        <w:rPr>
+          <w:color w:val="000000" w:themeColor="text1"/>
+          <w:lang w:val="en-AU" w:eastAsia="zh-CN"/>
+        </w:rPr>
+        <w:t xml:space="preserve">. </w:t>
+      </w:r>
+      <w:r>
+        <w:rPr>
+          <w:color w:val="000000" w:themeColor="text1"/>
+          <w:lang w:val="en-AU" w:eastAsia="zh-CN"/>
+        </w:rPr>
+        <w:t>Coordination number</w:t>
+      </w:r>
+      <w:r>
+        <w:rPr>
+          <w:color w:val="000000" w:themeColor="text1"/>
+          <w:lang w:val="en-AU" w:eastAsia="zh-CN"/>
+        </w:rPr>
+        <w:t xml:space="preserve"> evolution in liquefaction under unidirectional, single-8, and double-8 cyclic shear stress</w:t>
+      </w:r>
+    </w:p>
+    <w:p>
+      <w:pPr>
+        <w:widowControl/>
+        <w:wordWrap/>
+        <w:autoSpaceDE/>
+        <w:autoSpaceDN/>
+        <w:spacing w:line="480" w:lineRule="auto"/>
+        <w:jc w:val="center"/>
+        <w:rPr>
+          <w:color w:val="000000" w:themeColor="text1"/>
+          <w:lang w:val="en-AU" w:eastAsia="zh-CN"/>
+        </w:rPr>
+      </w:pPr>
     </w:p>
     <w:p>
       <w:pPr>
@@ -8428,7 +9720,7 @@
         </w:rPr>
         <w:t xml:space="preserve">, 67(3), 260–271. </w:t>
       </w:r>
-      <w:hyperlink r:id="rId22" w:history="1">
+      <w:hyperlink r:id="rId24" w:history="1">
         <w:r>
           <w:rPr>
             <w:rStyle w:val="ae"/>
@@ -8455,7 +9747,7 @@
         </w:rPr>
         <w:t xml:space="preserve">Ishihara, K., &amp; Yamazaki, F. (1980). Cyclic simple shear tests on saturated sand in multi-directional loading. Soils and Foundations, 20(1), 45–59. </w:t>
       </w:r>
-      <w:hyperlink r:id="rId23" w:history="1">
+      <w:hyperlink r:id="rId25" w:history="1">
         <w:r>
           <w:rPr>
             <w:rStyle w:val="ae"/>
@@ -8532,7 +9824,7 @@
         </w:rPr>
         <w:t xml:space="preserve"> 0/30 sand under multidirectional loading conditions. Geomechanics, 154–173. </w:t>
       </w:r>
-      <w:hyperlink r:id="rId24" w:history="1">
+      <w:hyperlink r:id="rId26" w:history="1">
         <w:r>
           <w:rPr>
             <w:rStyle w:val="ae"/>
@@ -8562,7 +9854,7 @@
         </w:rPr>
         <w:t xml:space="preserve">Pyke, R. M., Chan, C. K., &amp; Seed, H. B. (1975). Settlement of sands under multidirectional shaking. Journal of the Geotechnical Engineering Division, 101(4), 379–398. </w:t>
       </w:r>
-      <w:hyperlink r:id="rId25" w:history="1">
+      <w:hyperlink r:id="rId27" w:history="1">
         <w:r>
           <w:rPr>
             <w:rStyle w:val="ae"/>
@@ -8617,7 +9909,7 @@
         </w:rPr>
         <w:t xml:space="preserve">, 58(4), 259–267. </w:t>
       </w:r>
-      <w:hyperlink r:id="rId26" w:history="1">
+      <w:hyperlink r:id="rId28" w:history="1">
         <w:r>
           <w:rPr>
             <w:rStyle w:val="ae"/>
@@ -8664,7 +9956,7 @@
         </w:rPr>
         <w:t xml:space="preserve">, 15(9), 2529–2543. </w:t>
       </w:r>
-      <w:hyperlink r:id="rId27" w:history="1">
+      <w:hyperlink r:id="rId29" w:history="1">
         <w:r>
           <w:rPr>
             <w:rStyle w:val="ae"/>
@@ -8758,7 +10050,7 @@
         </w:rPr>
         <w:t xml:space="preserve">, 17(3), 779–802. </w:t>
       </w:r>
-      <w:hyperlink r:id="rId28" w:history="1">
+      <w:hyperlink r:id="rId30" w:history="1">
         <w:r>
           <w:rPr>
             <w:rStyle w:val="ae"/>
@@ -8783,7 +10075,7 @@
       </w:pPr>
     </w:p>
     <w:sectPr>
-      <w:footerReference w:type="default" r:id="rId29"/>
+      <w:footerReference w:type="default" r:id="rId31"/>
       <w:pgSz w:w="11906" w:h="16838"/>
       <w:pgMar w:top="1985" w:right="1701" w:bottom="1701" w:left="1701" w:header="794" w:footer="794" w:gutter="0"/>
       <w:lnNumType w:countBy="1"/>
@@ -8914,7 +10206,7 @@
                   <v:stroke joinstyle="miter"/>
                   <v:path gradientshapeok="t" o:connecttype="rect"/>
                 </v:shapetype>
-                <v:shape id="Text Box 90" o:spid="_x0000_s1030" type="#_x0000_t202" style="position:absolute;left:0;text-align:left;margin-left:196.25pt;margin-top:3.05pt;width:33pt;height:16.5pt;z-index:251660288;visibility:visible;mso-wrap-style:square;mso-wrap-distance-left:9pt;mso-wrap-distance-top:0;mso-wrap-distance-right:9pt;mso-wrap-distance-bottom:0;mso-position-horizontal:absolute;mso-position-horizontal-relative:text;mso-position-vertical:absolute;mso-position-vertical-relative:text;v-text-anchor:top" o:gfxdata="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" filled="f" stroked="f">
+                <v:shape id="Text Box 90" o:spid="_x0000_s1035" type="#_x0000_t202" style="position:absolute;left:0;text-align:left;margin-left:196.25pt;margin-top:3.05pt;width:33pt;height:16.5pt;z-index:251660288;visibility:visible;mso-wrap-style:square;mso-wrap-distance-left:9pt;mso-wrap-distance-top:0;mso-wrap-distance-right:9pt;mso-wrap-distance-bottom:0;mso-position-horizontal:absolute;mso-position-horizontal-relative:text;mso-position-vertical:absolute;mso-position-vertical-relative:text;v-text-anchor:top" o:gfxdata="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" filled="f" stroked="f">
                   <v:textbox inset="0,2.16pt,0,0">
                     <w:txbxContent>
                       <w:p>

</xml_diff>